<commit_message>
Finishing sprint6 and adding sprint7
</commit_message>
<xml_diff>
--- a/project_managment/sprint6.docx
+++ b/project_managment/sprint6.docx
@@ -54,7 +54,19 @@
         <w:rPr>
           <w:lang w:val="en-US"/>
         </w:rPr>
-        <w:t xml:space="preserve"> April 2013</w:t>
+        <w:t xml:space="preserve"> </w:t>
+      </w:r>
+      <w:r>
+        <w:rPr>
+          <w:lang w:val="en-US"/>
+        </w:rPr>
+        <w:t>May</w:t>
+      </w:r>
+      <w:r>
+        <w:rPr>
+          <w:lang w:val="en-US"/>
+        </w:rPr>
+        <w:t xml:space="preserve"> 2013</w:t>
       </w:r>
     </w:p>
     <w:p>
@@ -172,29 +184,149 @@
         <w:rPr>
           <w:lang w:val="en-US"/>
         </w:rPr>
-        <w:t>Program .</w:t>
+        <w:t>Program</w:t>
+      </w:r>
+      <w:r>
+        <w:rPr>
+          <w:lang w:val="en-US"/>
+        </w:rPr>
+        <w:t xml:space="preserve"> Python</w:t>
+      </w:r>
+      <w:r>
+        <w:rPr>
+          <w:lang w:val="en-US"/>
+        </w:rPr>
+        <w:t xml:space="preserve"> code</w:t>
+      </w:r>
+    </w:p>
+    <w:p>
+      <w:pPr>
+        <w:rPr>
+          <w:lang w:val="en-US"/>
+        </w:rPr>
+      </w:pPr>
+    </w:p>
+    <w:p>
+      <w:pPr>
+        <w:pStyle w:val="Ttulo3"/>
+        <w:rPr>
+          <w:lang w:val="en-US"/>
+        </w:rPr>
+      </w:pPr>
+      <w:r>
+        <w:rPr>
+          <w:lang w:val="en-US"/>
+        </w:rPr>
+        <w:t>Delivery / Deliverables</w:t>
+      </w:r>
+      <w:r>
+        <w:rPr>
+          <w:lang w:val="en-US"/>
+        </w:rPr>
+        <w:tab/>
+      </w:r>
+    </w:p>
+    <w:p>
+      <w:pPr>
+        <w:rPr>
+          <w:lang w:val="en-US"/>
+        </w:rPr>
+      </w:pPr>
+    </w:p>
+    <w:p>
+      <w:pPr>
+        <w:pStyle w:val="Ttulo3"/>
+        <w:rPr>
+          <w:lang w:val="en-US"/>
+        </w:rPr>
+      </w:pPr>
+      <w:r>
+        <w:rPr>
+          <w:lang w:val="en-US"/>
+        </w:rPr>
+        <w:t>Completed works</w:t>
+      </w:r>
+    </w:p>
+    <w:p>
+      <w:pPr>
+        <w:rPr>
+          <w:lang w:val="en-US"/>
+        </w:rPr>
+      </w:pPr>
+      <w:r>
+        <w:rPr>
+          <w:lang w:val="en-US"/>
+        </w:rPr>
+        <w:t>Changes in the website.</w:t>
+      </w:r>
+    </w:p>
+    <w:p>
+      <w:pPr>
+        <w:rPr>
+          <w:lang w:val="en-US"/>
+        </w:rPr>
+      </w:pPr>
+      <w:r>
+        <w:rPr>
+          <w:lang w:val="en-US"/>
+        </w:rPr>
+        <w:t xml:space="preserve">Reading image from </w:t>
       </w:r>
       <w:proofErr w:type="spellStart"/>
       <w:r>
         <w:rPr>
           <w:lang w:val="en-US"/>
         </w:rPr>
-        <w:t>php</w:t>
+        <w:t>MBTiles</w:t>
       </w:r>
       <w:proofErr w:type="spellEnd"/>
       <w:r>
         <w:rPr>
           <w:lang w:val="en-US"/>
         </w:rPr>
-        <w:t xml:space="preserve"> files in Python</w:t>
-      </w:r>
-    </w:p>
-    <w:p>
-      <w:pPr>
-        <w:rPr>
-          <w:lang w:val="en-US"/>
-        </w:rPr>
-      </w:pPr>
+        <w:t xml:space="preserve"> using Python code.</w:t>
+      </w:r>
+    </w:p>
+    <w:p>
+      <w:pPr>
+        <w:rPr>
+          <w:lang w:val="en-US"/>
+        </w:rPr>
+      </w:pPr>
+      <w:r>
+        <w:rPr>
+          <w:lang w:val="en-US"/>
+        </w:rPr>
+        <w:t xml:space="preserve">Reading </w:t>
+      </w:r>
+      <w:proofErr w:type="spellStart"/>
+      <w:r>
+        <w:rPr>
+          <w:lang w:val="en-US"/>
+        </w:rPr>
+        <w:t>UTFGrid</w:t>
+      </w:r>
+      <w:proofErr w:type="spellEnd"/>
+      <w:r>
+        <w:rPr>
+          <w:lang w:val="en-US"/>
+        </w:rPr>
+        <w:t xml:space="preserve"> from </w:t>
+      </w:r>
+      <w:proofErr w:type="spellStart"/>
+      <w:r>
+        <w:rPr>
+          <w:lang w:val="en-US"/>
+        </w:rPr>
+        <w:t>MBTiles</w:t>
+      </w:r>
+      <w:proofErr w:type="spellEnd"/>
+      <w:r>
+        <w:rPr>
+          <w:lang w:val="en-US"/>
+        </w:rPr>
+        <w:t xml:space="preserve"> using Python code.</w:t>
+      </w:r>
     </w:p>
     <w:p>
       <w:pPr>
@@ -207,59 +339,82 @@
         <w:rPr>
           <w:lang w:val="en-US"/>
         </w:rPr>
-        <w:t>Delivery / Deliverables</w:t>
-      </w:r>
-      <w:r>
-        <w:rPr>
-          <w:lang w:val="en-US"/>
-        </w:rPr>
-        <w:tab/>
-      </w:r>
-    </w:p>
-    <w:p>
-      <w:pPr>
-        <w:rPr>
-          <w:lang w:val="en-US"/>
-        </w:rPr>
-      </w:pPr>
-    </w:p>
-    <w:p>
-      <w:pPr>
-        <w:pStyle w:val="Ttulo3"/>
-        <w:rPr>
-          <w:lang w:val="en-US"/>
-        </w:rPr>
-      </w:pPr>
-      <w:r>
-        <w:rPr>
-          <w:lang w:val="en-US"/>
-        </w:rPr>
-        <w:t>Completed works</w:t>
-      </w:r>
-    </w:p>
-    <w:p>
-      <w:pPr>
-        <w:rPr>
-          <w:lang w:val="en-US"/>
-        </w:rPr>
-      </w:pPr>
-    </w:p>
-    <w:p>
-      <w:pPr>
-        <w:pStyle w:val="Ttulo3"/>
-        <w:rPr>
-          <w:lang w:val="en-US"/>
-        </w:rPr>
-      </w:pPr>
-      <w:r>
-        <w:rPr>
-          <w:lang w:val="en-US"/>
-        </w:rPr>
         <w:t>Problems</w:t>
       </w:r>
     </w:p>
-    <w:p/>
-    <w:p/>
+    <w:p>
+      <w:pPr>
+        <w:rPr>
+          <w:lang w:val="en-US"/>
+        </w:rPr>
+      </w:pPr>
+      <w:r>
+        <w:rPr>
+          <w:lang w:val="en-US"/>
+        </w:rPr>
+        <w:t>How</w:t>
+      </w:r>
+      <w:r>
+        <w:rPr>
+          <w:lang w:val="en-US"/>
+        </w:rPr>
+        <w:t xml:space="preserve"> to show the </w:t>
+      </w:r>
+      <w:proofErr w:type="spellStart"/>
+      <w:r>
+        <w:rPr>
+          <w:lang w:val="en-US"/>
+        </w:rPr>
+        <w:t>UTFGrid</w:t>
+      </w:r>
+      <w:proofErr w:type="spellEnd"/>
+      <w:r>
+        <w:rPr>
+          <w:lang w:val="en-US"/>
+        </w:rPr>
+        <w:t xml:space="preserve"> on the map;</w:t>
+      </w:r>
+      <w:r>
+        <w:rPr>
+          <w:lang w:val="en-US"/>
+        </w:rPr>
+        <w:t xml:space="preserve"> </w:t>
+      </w:r>
+      <w:r>
+        <w:rPr>
+          <w:lang w:val="en-US"/>
+        </w:rPr>
+        <w:t xml:space="preserve">I can read it using the Python code and I can see it on the browser, but I </w:t>
+      </w:r>
+      <w:proofErr w:type="spellStart"/>
+      <w:r>
+        <w:rPr>
+          <w:lang w:val="en-US"/>
+        </w:rPr>
+        <w:t>can not</w:t>
+      </w:r>
+      <w:proofErr w:type="spellEnd"/>
+      <w:r>
+        <w:rPr>
+          <w:lang w:val="en-US"/>
+        </w:rPr>
+        <w:t xml:space="preserve"> show it when accessing the map.</w:t>
+      </w:r>
+    </w:p>
+    <w:p>
+      <w:pPr>
+        <w:rPr>
+          <w:lang w:val="en-US"/>
+        </w:rPr>
+      </w:pPr>
+    </w:p>
+    <w:p>
+      <w:pPr>
+        <w:rPr>
+          <w:lang w:val="en-US"/>
+        </w:rPr>
+      </w:pPr>
+    </w:p>
     <w:sectPr>
       <w:pgSz w:w="11906" w:h="16838"/>
       <w:pgMar w:top="1417" w:right="1701" w:bottom="1417" w:left="1701" w:header="708" w:footer="708" w:gutter="0"/>

</xml_diff>